<commit_message>
Minor changes to zebrafish dataset document.
</commit_message>
<xml_diff>
--- a/downloads/zebrafish-dataset.docx
+++ b/downloads/zebrafish-dataset.docx
@@ -11,8 +11,6 @@
           <w:szCs w:val="48"/>
         </w:rPr>
       </w:pPr>
-      <w:bookmarkStart w:id="0" w:name="_GoBack"/>
-      <w:bookmarkEnd w:id="0"/>
       <w:r>
         <w:rPr>
           <w:sz w:val="48"/>
@@ -259,6 +257,8 @@
         </w:rPr>
         <w:t>in a genetic screen for loci affecting infection susceptibility.</w:t>
       </w:r>
+      <w:bookmarkStart w:id="0" w:name="_GoBack"/>
+      <w:bookmarkEnd w:id="0"/>
     </w:p>
     <w:p>
       <w:pPr>
@@ -2729,7 +2729,21 @@
           <w:sz w:val="28"/>
           <w:szCs w:val="28"/>
         </w:rPr>
+        <w:t xml:space="preserve">using STAR and DESeq2 </w:t>
+      </w:r>
+      <w:r>
+        <w:rPr>
+          <w:sz w:val="28"/>
+          <w:szCs w:val="28"/>
+        </w:rPr>
         <w:t>as follow</w:t>
+      </w:r>
+      <w:r>
+        <w:rPr>
+          <w:sz w:val="28"/>
+          <w:szCs w:val="28"/>
+        </w:rPr>
+        <w:t>s</w:t>
       </w:r>
       <w:r>
         <w:rPr>
@@ -4173,6 +4187,23 @@
     </w:p>
     <w:p>
       <w:pPr>
+        <w:rPr>
+          <w:rFonts w:ascii="Courier New" w:hAnsi="Courier New" w:cs="Courier New"/>
+          <w:sz w:val="16"/>
+          <w:szCs w:val="16"/>
+        </w:rPr>
+      </w:pPr>
+      <w:r>
+        <w:rPr>
+          <w:rFonts w:ascii="Courier New" w:hAnsi="Courier New" w:cs="Courier New"/>
+          <w:sz w:val="16"/>
+          <w:szCs w:val="16"/>
+        </w:rPr>
+        <w:br w:type="page"/>
+      </w:r>
+    </w:p>
+    <w:p>
+      <w:pPr>
         <w:pStyle w:val="ListParagraph"/>
         <w:numPr>
           <w:ilvl w:val="0"/>
@@ -4191,6 +4222,7 @@
           <w:sz w:val="28"/>
           <w:szCs w:val="28"/>
         </w:rPr>
+        <w:lastRenderedPageBreak/>
         <w:t>DESeq2 input files were made using:</w:t>
       </w:r>
     </w:p>
@@ -4332,7 +4364,6 @@
           <w:sz w:val="16"/>
           <w:szCs w:val="16"/>
         </w:rPr>
-        <w:lastRenderedPageBreak/>
         <w:t xml:space="preserve">find star2 | grep </w:t>
       </w:r>
       <w:proofErr w:type="spellStart"/>
@@ -5175,15 +5206,15 @@
         <w:spacing w:after="360"/>
         <w:rPr>
           <w:rFonts w:cstheme="minorHAnsi"/>
-          <w:sz w:val="28"/>
-          <w:szCs w:val="28"/>
+          <w:sz w:val="20"/>
+          <w:szCs w:val="20"/>
         </w:rPr>
       </w:pPr>
       <w:r>
         <w:rPr>
           <w:rFonts w:cstheme="minorHAnsi"/>
-          <w:sz w:val="28"/>
-          <w:szCs w:val="28"/>
+          <w:sz w:val="20"/>
+          <w:szCs w:val="20"/>
         </w:rPr>
         <w:t>Gene stable ID</w:t>
       </w:r>
@@ -5198,15 +5229,15 @@
         <w:spacing w:after="360"/>
         <w:rPr>
           <w:rFonts w:cstheme="minorHAnsi"/>
-          <w:sz w:val="28"/>
-          <w:szCs w:val="28"/>
+          <w:sz w:val="20"/>
+          <w:szCs w:val="20"/>
         </w:rPr>
       </w:pPr>
       <w:r>
         <w:rPr>
           <w:rFonts w:cstheme="minorHAnsi"/>
-          <w:sz w:val="28"/>
-          <w:szCs w:val="28"/>
+          <w:sz w:val="20"/>
+          <w:szCs w:val="20"/>
         </w:rPr>
         <w:t>Chromosome/scaffold name</w:t>
       </w:r>
@@ -5221,15 +5252,15 @@
         <w:spacing w:after="360"/>
         <w:rPr>
           <w:rFonts w:cstheme="minorHAnsi"/>
-          <w:sz w:val="28"/>
-          <w:szCs w:val="28"/>
+          <w:sz w:val="20"/>
+          <w:szCs w:val="20"/>
         </w:rPr>
       </w:pPr>
       <w:r>
         <w:rPr>
           <w:rFonts w:cstheme="minorHAnsi"/>
-          <w:sz w:val="28"/>
-          <w:szCs w:val="28"/>
+          <w:sz w:val="20"/>
+          <w:szCs w:val="20"/>
         </w:rPr>
         <w:t>Gene start (bp)</w:t>
       </w:r>
@@ -5244,15 +5275,15 @@
         <w:spacing w:after="360"/>
         <w:rPr>
           <w:rFonts w:cstheme="minorHAnsi"/>
-          <w:sz w:val="28"/>
-          <w:szCs w:val="28"/>
+          <w:sz w:val="20"/>
+          <w:szCs w:val="20"/>
         </w:rPr>
       </w:pPr>
       <w:r>
         <w:rPr>
           <w:rFonts w:cstheme="minorHAnsi"/>
-          <w:sz w:val="28"/>
-          <w:szCs w:val="28"/>
+          <w:sz w:val="20"/>
+          <w:szCs w:val="20"/>
         </w:rPr>
         <w:t>Gene end (bp)</w:t>
       </w:r>
@@ -5267,15 +5298,15 @@
         <w:spacing w:after="360"/>
         <w:rPr>
           <w:rFonts w:cstheme="minorHAnsi"/>
-          <w:sz w:val="28"/>
-          <w:szCs w:val="28"/>
+          <w:sz w:val="20"/>
+          <w:szCs w:val="20"/>
         </w:rPr>
       </w:pPr>
       <w:r>
         <w:rPr>
           <w:rFonts w:cstheme="minorHAnsi"/>
-          <w:sz w:val="28"/>
-          <w:szCs w:val="28"/>
+          <w:sz w:val="20"/>
+          <w:szCs w:val="20"/>
         </w:rPr>
         <w:t>Strand</w:t>
       </w:r>
@@ -5290,15 +5321,15 @@
         <w:spacing w:after="360"/>
         <w:rPr>
           <w:rFonts w:cstheme="minorHAnsi"/>
-          <w:sz w:val="28"/>
-          <w:szCs w:val="28"/>
+          <w:sz w:val="20"/>
+          <w:szCs w:val="20"/>
         </w:rPr>
       </w:pPr>
       <w:r>
         <w:rPr>
           <w:rFonts w:cstheme="minorHAnsi"/>
-          <w:sz w:val="28"/>
-          <w:szCs w:val="28"/>
+          <w:sz w:val="20"/>
+          <w:szCs w:val="20"/>
         </w:rPr>
         <w:t>Gene type</w:t>
       </w:r>
@@ -5313,15 +5344,15 @@
         <w:spacing w:after="360"/>
         <w:rPr>
           <w:rFonts w:cstheme="minorHAnsi"/>
-          <w:sz w:val="28"/>
-          <w:szCs w:val="28"/>
+          <w:sz w:val="20"/>
+          <w:szCs w:val="20"/>
         </w:rPr>
       </w:pPr>
       <w:r>
         <w:rPr>
           <w:rFonts w:cstheme="minorHAnsi"/>
-          <w:sz w:val="28"/>
-          <w:szCs w:val="28"/>
+          <w:sz w:val="20"/>
+          <w:szCs w:val="20"/>
         </w:rPr>
         <w:t>Gene name</w:t>
       </w:r>
@@ -5336,15 +5367,15 @@
         <w:spacing w:after="360"/>
         <w:rPr>
           <w:rFonts w:cstheme="minorHAnsi"/>
-          <w:sz w:val="28"/>
-          <w:szCs w:val="28"/>
+          <w:sz w:val="20"/>
+          <w:szCs w:val="20"/>
         </w:rPr>
       </w:pPr>
       <w:r>
         <w:rPr>
           <w:rFonts w:cstheme="minorHAnsi"/>
-          <w:sz w:val="28"/>
-          <w:szCs w:val="28"/>
+          <w:sz w:val="20"/>
+          <w:szCs w:val="20"/>
         </w:rPr>
         <w:t>Gene description</w:t>
       </w:r>
@@ -5528,6 +5559,23 @@
           <w:szCs w:val="16"/>
         </w:rPr>
         <w:t xml:space="preserve"> -e 's/\t$/\t-/g' annotation.txt</w:t>
+      </w:r>
+    </w:p>
+    <w:p>
+      <w:pPr>
+        <w:rPr>
+          <w:rFonts w:ascii="Courier New" w:hAnsi="Courier New" w:cs="Courier New"/>
+          <w:sz w:val="16"/>
+          <w:szCs w:val="16"/>
+        </w:rPr>
+      </w:pPr>
+      <w:r>
+        <w:rPr>
+          <w:rFonts w:ascii="Courier New" w:hAnsi="Courier New" w:cs="Courier New"/>
+          <w:sz w:val="16"/>
+          <w:szCs w:val="16"/>
+        </w:rPr>
+        <w:br w:type="page"/>
       </w:r>
     </w:p>
     <w:p>
@@ -5550,6 +5598,7 @@
           <w:sz w:val="28"/>
           <w:szCs w:val="28"/>
         </w:rPr>
+        <w:lastRenderedPageBreak/>
         <w:t>Results were merge</w:t>
       </w:r>
       <w:r>
@@ -5682,7 +5731,6 @@
           <w:sz w:val="16"/>
           <w:szCs w:val="16"/>
         </w:rPr>
-        <w:lastRenderedPageBreak/>
         <w:t>echo -ne "</w:t>
       </w:r>
       <w:proofErr w:type="spellStart"/>
@@ -6491,7 +6539,7 @@
       <w:lvlText w:val=""/>
       <w:lvlJc w:val="left"/>
       <w:pPr>
-        <w:ind w:left="1080" w:hanging="360"/>
+        <w:ind w:left="1440" w:hanging="360"/>
       </w:pPr>
       <w:rPr>
         <w:rFonts w:ascii="Symbol" w:hAnsi="Symbol" w:hint="default"/>
@@ -6503,7 +6551,7 @@
       <w:lvlText w:val="o"/>
       <w:lvlJc w:val="left"/>
       <w:pPr>
-        <w:ind w:left="1800" w:hanging="360"/>
+        <w:ind w:left="2160" w:hanging="360"/>
       </w:pPr>
       <w:rPr>
         <w:rFonts w:ascii="Courier New" w:hAnsi="Courier New" w:cs="Courier New" w:hint="default"/>
@@ -6515,7 +6563,7 @@
       <w:lvlText w:val=""/>
       <w:lvlJc w:val="left"/>
       <w:pPr>
-        <w:ind w:left="2520" w:hanging="360"/>
+        <w:ind w:left="2880" w:hanging="360"/>
       </w:pPr>
       <w:rPr>
         <w:rFonts w:ascii="Wingdings" w:hAnsi="Wingdings" w:hint="default"/>
@@ -6527,7 +6575,7 @@
       <w:lvlText w:val=""/>
       <w:lvlJc w:val="left"/>
       <w:pPr>
-        <w:ind w:left="3240" w:hanging="360"/>
+        <w:ind w:left="3600" w:hanging="360"/>
       </w:pPr>
       <w:rPr>
         <w:rFonts w:ascii="Symbol" w:hAnsi="Symbol" w:hint="default"/>
@@ -6539,7 +6587,7 @@
       <w:lvlText w:val="o"/>
       <w:lvlJc w:val="left"/>
       <w:pPr>
-        <w:ind w:left="3960" w:hanging="360"/>
+        <w:ind w:left="4320" w:hanging="360"/>
       </w:pPr>
       <w:rPr>
         <w:rFonts w:ascii="Courier New" w:hAnsi="Courier New" w:cs="Courier New" w:hint="default"/>
@@ -6551,7 +6599,7 @@
       <w:lvlText w:val=""/>
       <w:lvlJc w:val="left"/>
       <w:pPr>
-        <w:ind w:left="4680" w:hanging="360"/>
+        <w:ind w:left="5040" w:hanging="360"/>
       </w:pPr>
       <w:rPr>
         <w:rFonts w:ascii="Wingdings" w:hAnsi="Wingdings" w:hint="default"/>
@@ -6563,7 +6611,7 @@
       <w:lvlText w:val=""/>
       <w:lvlJc w:val="left"/>
       <w:pPr>
-        <w:ind w:left="5400" w:hanging="360"/>
+        <w:ind w:left="5760" w:hanging="360"/>
       </w:pPr>
       <w:rPr>
         <w:rFonts w:ascii="Symbol" w:hAnsi="Symbol" w:hint="default"/>
@@ -6575,7 +6623,7 @@
       <w:lvlText w:val="o"/>
       <w:lvlJc w:val="left"/>
       <w:pPr>
-        <w:ind w:left="6120" w:hanging="360"/>
+        <w:ind w:left="6480" w:hanging="360"/>
       </w:pPr>
       <w:rPr>
         <w:rFonts w:ascii="Courier New" w:hAnsi="Courier New" w:cs="Courier New" w:hint="default"/>
@@ -6587,7 +6635,7 @@
       <w:lvlText w:val=""/>
       <w:lvlJc w:val="left"/>
       <w:pPr>
-        <w:ind w:left="6840" w:hanging="360"/>
+        <w:ind w:left="7200" w:hanging="360"/>
       </w:pPr>
       <w:rPr>
         <w:rFonts w:ascii="Wingdings" w:hAnsi="Wingdings" w:hint="default"/>

</xml_diff>

<commit_message>
Refer to dataset just as zebrafish dataset and list samples.tsv file.
</commit_message>
<xml_diff>
--- a/downloads/zebrafish-dataset.docx
+++ b/downloads/zebrafish-dataset.docx
@@ -16,7 +16,16 @@
           <w:sz w:val="48"/>
           <w:szCs w:val="48"/>
         </w:rPr>
-        <w:t>Zebrafish-Specific Dataset</w:t>
+        <w:t xml:space="preserve">Zebrafish </w:t>
+      </w:r>
+      <w:bookmarkStart w:id="0" w:name="_GoBack"/>
+      <w:bookmarkEnd w:id="0"/>
+      <w:r>
+        <w:rPr>
+          <w:sz w:val="48"/>
+          <w:szCs w:val="48"/>
+        </w:rPr>
+        <w:t>Dataset</w:t>
       </w:r>
     </w:p>
     <w:p>
@@ -142,41 +151,124 @@
       </w:pPr>
       <w:r>
         <w:rPr>
-          <w:sz w:val="28"/>
-          <w:szCs w:val="28"/>
-        </w:rPr>
-        <w:t>This dataset comes from a current collaboration</w:t>
-      </w:r>
-      <w:r>
-        <w:rPr>
-          <w:sz w:val="28"/>
-          <w:szCs w:val="28"/>
-        </w:rPr>
-        <w:t xml:space="preserve"> and i</w:t>
-      </w:r>
-      <w:r>
-        <w:rPr>
-          <w:sz w:val="28"/>
-          <w:szCs w:val="28"/>
-        </w:rPr>
-        <w:t xml:space="preserve">t’s not yet published so please </w:t>
-      </w:r>
-      <w:r>
-        <w:rPr>
           <w:b/>
           <w:bCs/>
           <w:sz w:val="28"/>
           <w:szCs w:val="28"/>
         </w:rPr>
-        <w:t>DO NOT</w:t>
-      </w:r>
-      <w:r>
-        <w:rPr>
-          <w:sz w:val="28"/>
-          <w:szCs w:val="28"/>
-        </w:rPr>
-        <w:t xml:space="preserve"> share the data outside of this course.</w:t>
-      </w:r>
+        <w:t xml:space="preserve">You </w:t>
+      </w:r>
+      <w:r>
+        <w:rPr>
+          <w:b/>
+          <w:bCs/>
+          <w:sz w:val="28"/>
+          <w:szCs w:val="28"/>
+        </w:rPr>
+        <w:t>should</w:t>
+      </w:r>
+      <w:r>
+        <w:rPr>
+          <w:b/>
+          <w:bCs/>
+          <w:sz w:val="28"/>
+          <w:szCs w:val="28"/>
+        </w:rPr>
+        <w:t xml:space="preserve"> also copy a file called “</w:t>
+      </w:r>
+      <w:proofErr w:type="spellStart"/>
+      <w:r>
+        <w:rPr>
+          <w:b/>
+          <w:bCs/>
+          <w:sz w:val="28"/>
+          <w:szCs w:val="28"/>
+        </w:rPr>
+        <w:t>samples.tsv</w:t>
+      </w:r>
+      <w:proofErr w:type="spellEnd"/>
+      <w:r>
+        <w:rPr>
+          <w:b/>
+          <w:bCs/>
+          <w:sz w:val="28"/>
+          <w:szCs w:val="28"/>
+        </w:rPr>
+        <w:t>” from “</w:t>
+      </w:r>
+      <w:proofErr w:type="spellStart"/>
+      <w:r>
+        <w:rPr>
+          <w:b/>
+          <w:bCs/>
+          <w:sz w:val="28"/>
+          <w:szCs w:val="28"/>
+        </w:rPr>
+        <w:t>penelopeprime</w:t>
+      </w:r>
+      <w:proofErr w:type="spellEnd"/>
+      <w:r>
+        <w:rPr>
+          <w:b/>
+          <w:bCs/>
+          <w:sz w:val="28"/>
+          <w:szCs w:val="28"/>
+        </w:rPr>
+        <w:t>” to your home directory. This was used by DESeq2</w:t>
+      </w:r>
+      <w:r>
+        <w:rPr>
+          <w:b/>
+          <w:bCs/>
+          <w:sz w:val="28"/>
+          <w:szCs w:val="28"/>
+        </w:rPr>
+        <w:t xml:space="preserve"> (see below)</w:t>
+      </w:r>
+      <w:r>
+        <w:rPr>
+          <w:b/>
+          <w:bCs/>
+          <w:sz w:val="28"/>
+          <w:szCs w:val="28"/>
+        </w:rPr>
+        <w:t xml:space="preserve"> and lists all the samples along with their corresponding </w:t>
+      </w:r>
+      <w:r>
+        <w:rPr>
+          <w:b/>
+          <w:bCs/>
+          <w:sz w:val="28"/>
+          <w:szCs w:val="28"/>
+        </w:rPr>
+        <w:t xml:space="preserve">DESeq2 </w:t>
+      </w:r>
+      <w:r>
+        <w:rPr>
+          <w:b/>
+          <w:bCs/>
+          <w:sz w:val="28"/>
+          <w:szCs w:val="28"/>
+        </w:rPr>
+        <w:t>conditions. You can also download the file from:</w:t>
+      </w:r>
+      <w:r>
+        <w:rPr>
+          <w:sz w:val="28"/>
+          <w:szCs w:val="28"/>
+        </w:rPr>
+        <w:br/>
+      </w:r>
+      <w:hyperlink r:id="rId6" w:history="1">
+        <w:r>
+          <w:rPr>
+            <w:rStyle w:val="Hyperlink"/>
+            <w:sz w:val="28"/>
+            <w:szCs w:val="28"/>
+          </w:rPr>
+          <w:t>https://funcgen2019.buschlab.org/downloads/samples.tsv</w:t>
+        </w:r>
+      </w:hyperlink>
     </w:p>
     <w:p>
       <w:pPr>
@@ -191,6 +283,52 @@
           <w:sz w:val="28"/>
           <w:szCs w:val="28"/>
         </w:rPr>
+        <w:t>This dataset comes from a current collaboration</w:t>
+      </w:r>
+      <w:r>
+        <w:rPr>
+          <w:sz w:val="28"/>
+          <w:szCs w:val="28"/>
+        </w:rPr>
+        <w:t xml:space="preserve"> and i</w:t>
+      </w:r>
+      <w:r>
+        <w:rPr>
+          <w:sz w:val="28"/>
+          <w:szCs w:val="28"/>
+        </w:rPr>
+        <w:t xml:space="preserve">t’s not yet published so please </w:t>
+      </w:r>
+      <w:r>
+        <w:rPr>
+          <w:b/>
+          <w:bCs/>
+          <w:sz w:val="28"/>
+          <w:szCs w:val="28"/>
+        </w:rPr>
+        <w:t>DO NOT</w:t>
+      </w:r>
+      <w:r>
+        <w:rPr>
+          <w:sz w:val="28"/>
+          <w:szCs w:val="28"/>
+        </w:rPr>
+        <w:t xml:space="preserve"> share the data outside of this course.</w:t>
+      </w:r>
+    </w:p>
+    <w:p>
+      <w:pPr>
+        <w:spacing w:after="360"/>
+        <w:rPr>
+          <w:sz w:val="28"/>
+          <w:szCs w:val="28"/>
+        </w:rPr>
+      </w:pPr>
+      <w:r>
+        <w:rPr>
+          <w:sz w:val="28"/>
+          <w:szCs w:val="28"/>
+        </w:rPr>
         <w:t xml:space="preserve">The dataset consists of four comparisons, each of which is between 12 homozygous zebrafish embryos and 12 of their heterozygous and wild-type siblings. The four comparisons vary according to the age of the embryos (either 3, 5 or 7 </w:t>
       </w:r>
       <w:proofErr w:type="spellStart"/>
@@ -257,8 +395,6 @@
         </w:rPr>
         <w:t>in a genetic screen for loci affecting infection susceptibility.</w:t>
       </w:r>
-      <w:bookmarkStart w:id="0" w:name="_GoBack"/>
-      <w:bookmarkEnd w:id="0"/>
     </w:p>
     <w:p>
       <w:pPr>
@@ -4253,7 +4389,7 @@
         </w:rPr>
         <w:t xml:space="preserve"> </w:t>
       </w:r>
-      <w:hyperlink r:id="rId6" w:history="1">
+      <w:hyperlink r:id="rId7" w:history="1">
         <w:r>
           <w:rPr>
             <w:rStyle w:val="Hyperlink"/>
@@ -4937,7 +5073,7 @@
         </w:rPr>
         <w:t xml:space="preserve"> </w:t>
       </w:r>
-      <w:hyperlink r:id="rId7" w:history="1">
+      <w:hyperlink r:id="rId8" w:history="1">
         <w:r>
           <w:rPr>
             <w:rStyle w:val="Hyperlink"/>

</xml_diff>